<commit_message>
Object to byte array
Please remember to update the tasks.
</commit_message>
<xml_diff>
--- a/TASKS.docx
+++ b/TASKS.docx
@@ -98,23 +98,7 @@
           <w:rFonts w:hint="cs"/>
           <w:rtl/>
         </w:rPr>
-        <w:t xml:space="preserve"> עיבוד תמונה (הסרת </w:t>
-      </w:r>
-      <w:proofErr w:type="gramStart"/>
-      <w:r>
-        <w:rPr>
-          <w:rFonts w:hint="cs"/>
-          <w:rtl/>
-        </w:rPr>
-        <w:t>רקע )</w:t>
-      </w:r>
-      <w:proofErr w:type="gramEnd"/>
-      <w:r>
-        <w:rPr>
-          <w:rFonts w:hint="cs"/>
-          <w:rtl/>
-        </w:rPr>
-        <w:t xml:space="preserve"> והעלה ל-</w:t>
+        <w:t xml:space="preserve"> עיבוד תמונה (הסרת רקע ) והעלה ל-</w:t>
       </w:r>
       <w:r>
         <w:rPr>
@@ -155,23 +139,7 @@
           <w:rFonts w:hint="cs"/>
           <w:rtl/>
         </w:rPr>
-        <w:t xml:space="preserve"> יכיל שני </w:t>
-      </w:r>
-      <w:proofErr w:type="gramStart"/>
-      <w:r>
-        <w:rPr>
-          <w:rFonts w:hint="cs"/>
-          <w:rtl/>
-        </w:rPr>
-        <w:t>תיקיות :</w:t>
-      </w:r>
-      <w:proofErr w:type="gramEnd"/>
-      <w:r>
-        <w:rPr>
-          <w:rFonts w:hint="cs"/>
-          <w:rtl/>
-        </w:rPr>
-        <w:t xml:space="preserve"> תמונות חודש אחורה ששחר מוציא [מתחלק ל-2 ת</w:t>
+        <w:t xml:space="preserve"> יכיל שני תיקיות : תמונות חודש אחורה ששחר מוציא [מתחלק ל-2 ת</w:t>
       </w:r>
       <w:r>
         <w:rPr>
@@ -390,7 +358,6 @@
         </w:rPr>
         <w:t xml:space="preserve">9. </w:t>
       </w:r>
-      <w:proofErr w:type="gramStart"/>
       <w:r>
         <w:rPr>
           <w:rFonts w:hint="cs"/>
@@ -404,13 +371,11 @@
         </w:rPr>
         <w:t>.</w:t>
       </w:r>
-      <w:proofErr w:type="gramEnd"/>
-    </w:p>
-    <w:p>
-      <w:pPr>
-        <w:bidi/>
-        <w:rPr>
-          <w:rFonts w:hint="cs"/>
+    </w:p>
+    <w:p>
+      <w:pPr>
+        <w:bidi/>
+        <w:rPr>
           <w:rtl/>
         </w:rPr>
       </w:pPr>
@@ -421,7 +386,6 @@
         </w:rPr>
         <w:t xml:space="preserve">10. </w:t>
       </w:r>
-      <w:proofErr w:type="gramStart"/>
       <w:r>
         <w:rPr>
           <w:rFonts w:hint="cs"/>
@@ -433,15 +397,7 @@
           <w:rFonts w:hint="cs"/>
           <w:rtl/>
         </w:rPr>
-        <w:t xml:space="preserve"> וייצוגים.</w:t>
-      </w:r>
-      <w:proofErr w:type="gramEnd"/>
-      <w:r>
-        <w:rPr>
-          <w:rFonts w:hint="cs"/>
-          <w:rtl/>
-        </w:rPr>
-        <w:t xml:space="preserve"> [שחר] , שמירת קבוצות ומסלולים.</w:t>
+        <w:t xml:space="preserve"> וייצוגים. [שחר] , שמירת קבוצות ומסלולים.</w:t>
       </w:r>
       <w:r>
         <w:rPr>
@@ -450,38 +406,41 @@
         <w:t xml:space="preserve"> </w:t>
       </w:r>
       <w:r>
-        <w:rPr>
-          <w:rtl/>
-        </w:rPr>
-        <w:t>–</w:t>
-      </w:r>
-      <w:r>
-        <w:rPr>
-          <w:rFonts w:hint="cs"/>
-        </w:rPr>
+        <w:t>done</w:t>
+      </w:r>
+    </w:p>
+    <w:p>
+      <w:pPr>
+        <w:bidi/>
+        <w:rPr>
+          <w:rtl/>
+        </w:rPr>
+      </w:pPr>
+      <w:r>
+        <w:rPr>
+          <w:rFonts w:hint="cs"/>
+          <w:rtl/>
+        </w:rPr>
+        <w:t xml:space="preserve">11. פונקציות המרה מאובייקט מסלול למערך </w:t>
+      </w:r>
+      <w:r>
         <w:t xml:space="preserve"> </w:t>
       </w:r>
       <w:r>
         <w:rPr>
           <w:rFonts w:hint="cs"/>
-          <w:rtl/>
-        </w:rPr>
-        <w:t>יש שמירת מסלולים.</w:t>
-      </w:r>
-    </w:p>
-    <w:p>
-      <w:pPr>
-        <w:bidi/>
-        <w:rPr>
-          <w:rtl/>
-        </w:rPr>
-      </w:pPr>
-      <w:r>
-        <w:rPr>
-          <w:rFonts w:hint="cs"/>
-          <w:rtl/>
-        </w:rPr>
-        <w:t>11. פונקציות המרה מאובייקט מסלול למערך וחזרה.</w:t>
+        </w:rPr>
+        <w:t>bytes</w:t>
+      </w:r>
+      <w:r>
+        <w:rPr>
+          <w:rFonts w:hint="cs"/>
+          <w:rtl/>
+        </w:rPr>
+        <w:t>וחזרה.</w:t>
+      </w:r>
+      <w:r>
+        <w:t xml:space="preserve"> done</w:t>
       </w:r>
     </w:p>
     <w:p>

</xml_diff>